<commit_message>
added multiple statements and variables
</commit_message>
<xml_diff>
--- a/Language Rules.docx
+++ b/Language Rules.docx
@@ -17,6 +17,42 @@
           <w:sz w:val="30"/>
           <w:szCs w:val="30"/>
         </w:rPr>
+        <w:t>&lt;statement-list&gt;:=&lt;statement-list&gt; &lt;statement&gt; |&lt;statement&gt;</w:t>
+      </w:r>
+    </w:p>
+    <w:p>
+      <w:pPr>
+        <w:pStyle w:val="Normal"/>
+        <w:bidi w:val="0"/>
+        <w:jc w:val="left"/>
+        <w:rPr>
+          <w:sz w:val="30"/>
+          <w:szCs w:val="30"/>
+        </w:rPr>
+      </w:pPr>
+      <w:r>
+        <w:rPr>
+          <w:sz w:val="30"/>
+          <w:szCs w:val="30"/>
+        </w:rPr>
+        <w:t>&lt;statement&gt;:=&lt;expression&gt;</w:t>
+      </w:r>
+    </w:p>
+    <w:p>
+      <w:pPr>
+        <w:pStyle w:val="Normal"/>
+        <w:bidi w:val="0"/>
+        <w:jc w:val="left"/>
+        <w:rPr>
+          <w:sz w:val="30"/>
+          <w:szCs w:val="30"/>
+        </w:rPr>
+      </w:pPr>
+      <w:r>
+        <w:rPr>
+          <w:sz w:val="30"/>
+          <w:szCs w:val="30"/>
+        </w:rPr>
         <w:t>&lt;experssion&gt;:=&lt;experssion&gt;+&lt;term&gt;|&lt;experssion&gt;-&lt;term&gt;|&lt;term&gt;</w:t>
       </w:r>
     </w:p>
@@ -54,6 +90,20 @@
           <w:szCs w:val="30"/>
         </w:rPr>
         <w:t>&lt;factor&gt;:=number | ( &lt;expression&gt;) |+&lt;factor&gt; | - &lt;factor&gt;</w:t>
+      </w:r>
+    </w:p>
+    <w:p>
+      <w:pPr>
+        <w:pStyle w:val="Normal"/>
+        <w:bidi w:val="0"/>
+        <w:jc w:val="left"/>
+        <w:rPr>
+          <w:sz w:val="30"/>
+          <w:szCs w:val="30"/>
+        </w:rPr>
+      </w:pPr>
+      <w:r>
+        <w:rPr/>
       </w:r>
     </w:p>
     <w:sectPr>

</xml_diff>

<commit_message>
updated grammer and refactored code
</commit_message>
<xml_diff>
--- a/Language Rules.docx
+++ b/Language Rules.docx
@@ -35,7 +35,61 @@
           <w:sz w:val="30"/>
           <w:szCs w:val="30"/>
         </w:rPr>
-        <w:t>&lt;statement&gt;:=&lt;expression&gt;</w:t>
+        <w:t>&lt;statement&gt;:=&lt;</w:t>
+      </w:r>
+      <w:r>
+        <w:rPr>
+          <w:rFonts w:eastAsia="Noto Serif CJK SC" w:cs="FreeSans"/>
+          <w:color w:val="auto"/>
+          <w:kern w:val="2"/>
+          <w:sz w:val="30"/>
+          <w:szCs w:val="30"/>
+          <w:lang w:val="en-US" w:eastAsia="zh-CN" w:bidi="hi-IN"/>
+        </w:rPr>
+        <w:t>declare-statement</w:t>
+      </w:r>
+      <w:r>
+        <w:rPr>
+          <w:sz w:val="30"/>
+          <w:szCs w:val="30"/>
+        </w:rPr>
+        <w:t>&gt;|&lt;assign-statement&gt;</w:t>
+      </w:r>
+    </w:p>
+    <w:p>
+      <w:pPr>
+        <w:pStyle w:val="Normal"/>
+        <w:bidi w:val="0"/>
+        <w:jc w:val="left"/>
+        <w:rPr>
+          <w:sz w:val="30"/>
+          <w:szCs w:val="30"/>
+        </w:rPr>
+      </w:pPr>
+      <w:r>
+        <w:rPr>
+          <w:sz w:val="30"/>
+          <w:szCs w:val="30"/>
+        </w:rPr>
+        <w:t>&lt;declare-statement&gt;:=int &lt;identifier&gt; =&lt;expression&gt;</w:t>
+      </w:r>
+    </w:p>
+    <w:p>
+      <w:pPr>
+        <w:pStyle w:val="Normal"/>
+        <w:bidi w:val="0"/>
+        <w:jc w:val="left"/>
+        <w:rPr>
+          <w:sz w:val="30"/>
+          <w:szCs w:val="30"/>
+        </w:rPr>
+      </w:pPr>
+      <w:r>
+        <w:rPr>
+          <w:sz w:val="30"/>
+          <w:szCs w:val="30"/>
+        </w:rPr>
+        <w:t>&lt;assign-statement&gt;:=&lt;identifier&gt; =&lt;expression&gt;</w:t>
       </w:r>
     </w:p>
     <w:p>
@@ -89,7 +143,21 @@
           <w:sz w:val="30"/>
           <w:szCs w:val="30"/>
         </w:rPr>
-        <w:t>&lt;factor&gt;:=number | ( &lt;expression&gt;) |+&lt;factor&gt; | - &lt;factor&gt;</w:t>
+        <w:t>&lt;factor&gt;:=number | &lt;</w:t>
+      </w:r>
+      <w:r>
+        <w:rPr>
+          <w:sz w:val="30"/>
+          <w:szCs w:val="30"/>
+        </w:rPr>
+        <w:t>identifier&gt;|</w:t>
+      </w:r>
+      <w:r>
+        <w:rPr>
+          <w:sz w:val="30"/>
+          <w:szCs w:val="30"/>
+        </w:rPr>
+        <w:t>( &lt;expression&gt;) |+&lt;factor&gt; | - &lt;factor&gt;</w:t>
       </w:r>
     </w:p>
     <w:p>

</xml_diff>